<commit_message>
Made a new resume template that is way more kickass than my previous one.
</commit_message>
<xml_diff>
--- a/resume_template_beta.docx
+++ b/resume_template_beta.docx
@@ -20,6 +20,9 @@
         <w:tc>
           <w:tcPr>
             <w:tcW w:w="5125" w:type="dxa"/>
+            <w:tcBorders>
+              <w:bottom w:val="nil"/>
+            </w:tcBorders>
             <w:shd w:val="clear" w:color="auto" w:fill="262626" w:themeFill="text1" w:themeFillTint="D9"/>
           </w:tcPr>
           <w:p>
@@ -3833,6 +3836,9 @@
         <w:tc>
           <w:tcPr>
             <w:tcW w:w="7105" w:type="dxa"/>
+            <w:tcBorders>
+              <w:bottom w:val="nil"/>
+            </w:tcBorders>
           </w:tcPr>
           <w:p>
             <w:pPr>
@@ -6100,12 +6106,288 @@
           </w:p>
         </w:tc>
       </w:tr>
+      <w:tr>
+        <w:tc>
+          <w:tcPr>
+            <w:tcW w:w="12230" w:type="dxa"/>
+            <w:gridSpan w:val="2"/>
+            <w:tcBorders>
+              <w:top w:val="nil"/>
+              <w:left w:val="nil"/>
+              <w:bottom w:val="nil"/>
+              <w:right w:val="nil"/>
+            </w:tcBorders>
+          </w:tcPr>
+          <w:p>
+            <w:r>
+              <w:rPr>
+                <w:rFonts w:ascii="Circular Std Black" w:hAnsi="Circular Std Black" w:cs="Circular Std Black"/>
+                <w:noProof/>
+                <w:sz w:val="144"/>
+                <w:szCs w:val="144"/>
+              </w:rPr>
+              <w:lastRenderedPageBreak/>
+              <mc:AlternateContent>
+                <mc:Choice Requires="wps">
+                  <w:drawing>
+                    <wp:anchor distT="45720" distB="45720" distL="114300" distR="114300" simplePos="0" relativeHeight="251676672" behindDoc="0" locked="0" layoutInCell="1" allowOverlap="1" wp14:anchorId="13FA37F6" wp14:editId="45BA3F42">
+                      <wp:simplePos x="0" y="0"/>
+                      <wp:positionH relativeFrom="column">
+                        <wp:posOffset>3566795</wp:posOffset>
+                      </wp:positionH>
+                      <wp:positionV relativeFrom="paragraph">
+                        <wp:posOffset>216535</wp:posOffset>
+                      </wp:positionV>
+                      <wp:extent cx="3869690" cy="1404620"/>
+                      <wp:effectExtent l="0" t="0" r="0" b="0"/>
+                      <wp:wrapSquare wrapText="bothSides"/>
+                      <wp:docPr id="976052770" name="Text Box 2"/>
+                      <wp:cNvGraphicFramePr>
+                        <a:graphicFrameLocks xmlns:a="http://schemas.openxmlformats.org/drawingml/2006/main"/>
+                      </wp:cNvGraphicFramePr>
+                      <a:graphic xmlns:a="http://schemas.openxmlformats.org/drawingml/2006/main">
+                        <a:graphicData uri="http://schemas.microsoft.com/office/word/2010/wordprocessingShape">
+                          <wps:wsp>
+                            <wps:cNvSpPr txBox="1">
+                              <a:spLocks noChangeArrowheads="1"/>
+                            </wps:cNvSpPr>
+                            <wps:spPr bwMode="auto">
+                              <a:xfrm>
+                                <a:off x="0" y="0"/>
+                                <a:ext cx="3869690" cy="1404620"/>
+                              </a:xfrm>
+                              <a:prstGeom prst="rect">
+                                <a:avLst/>
+                              </a:prstGeom>
+                              <a:noFill/>
+                              <a:ln w="9525">
+                                <a:noFill/>
+                                <a:miter lim="800000"/>
+                                <a:headEnd/>
+                                <a:tailEnd/>
+                              </a:ln>
+                            </wps:spPr>
+                            <wps:txbx>
+                              <w:txbxContent>
+                                <w:p>
+                                  <w:pPr>
+                                    <w:jc w:val="right"/>
+                                    <w:rPr>
+                                      <w:color w:val="00CC99"/>
+                                      <w:sz w:val="120"/>
+                                      <w:szCs w:val="120"/>
+                                    </w:rPr>
+                                  </w:pPr>
+                                  <w:r>
+                                    <w:rPr>
+                                      <w:rFonts w:ascii="Circular Std Black" w:hAnsi="Circular Std Black" w:cs="Circular Std Black"/>
+                                      <w:color w:val="00CC99"/>
+                                      <w:sz w:val="120"/>
+                                      <w:szCs w:val="120"/>
+                                    </w:rPr>
+                                    <w:t>Bradan</w:t>
+                                  </w:r>
+                                </w:p>
+                              </w:txbxContent>
+                            </wps:txbx>
+                            <wps:bodyPr rot="0" vert="horz" wrap="square" lIns="91440" tIns="45720" rIns="91440" bIns="45720" anchor="t" anchorCtr="0">
+                              <a:spAutoFit/>
+                            </wps:bodyPr>
+                          </wps:wsp>
+                        </a:graphicData>
+                      </a:graphic>
+                      <wp14:sizeRelH relativeFrom="margin">
+                        <wp14:pctWidth>0</wp14:pctWidth>
+                      </wp14:sizeRelH>
+                      <wp14:sizeRelV relativeFrom="margin">
+                        <wp14:pctHeight>20000</wp14:pctHeight>
+                      </wp14:sizeRelV>
+                    </wp:anchor>
+                  </w:drawing>
+                </mc:Choice>
+                <mc:Fallback>
+                  <w:pict>
+                    <v:shape w14:anchorId="13FA37F6" id="_x0000_s1044" type="#_x0000_t202" style="position:absolute;margin-left:280.85pt;margin-top:17.05pt;width:304.7pt;height:110.6pt;z-index:251676672;visibility:visible;mso-wrap-style:square;mso-width-percent:0;mso-height-percent:200;mso-wrap-distance-left:9pt;mso-wrap-distance-top:3.6pt;mso-wrap-distance-right:9pt;mso-wrap-distance-bottom:3.6pt;mso-position-horizontal:absolute;mso-position-horizontal-relative:text;mso-position-vertical:absolute;mso-position-vertical-relative:text;mso-width-percent:0;mso-height-percent:200;mso-width-relative:margin;mso-height-relative:margin;v-text-anchor:top" o:gfxdata="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" filled="f" stroked="f">
+                      <v:textbox style="mso-fit-shape-to-text:t">
+                        <w:txbxContent>
+                          <w:p>
+                            <w:pPr>
+                              <w:jc w:val="right"/>
+                              <w:rPr>
+                                <w:color w:val="00CC99"/>
+                                <w:sz w:val="120"/>
+                                <w:szCs w:val="120"/>
+                              </w:rPr>
+                            </w:pPr>
+                            <w:r>
+                              <w:rPr>
+                                <w:rFonts w:ascii="Circular Std Black" w:hAnsi="Circular Std Black" w:cs="Circular Std Black"/>
+                                <w:color w:val="00CC99"/>
+                                <w:sz w:val="120"/>
+                                <w:szCs w:val="120"/>
+                              </w:rPr>
+                              <w:t>Bradan</w:t>
+                            </w:r>
+                          </w:p>
+                        </w:txbxContent>
+                      </v:textbox>
+                      <w10:wrap type="square"/>
+                    </v:shape>
+                  </w:pict>
+                </mc:Fallback>
+              </mc:AlternateContent>
+            </w:r>
+            <w:r>
+              <w:rPr>
+                <w:rFonts w:ascii="Circular Std Black" w:hAnsi="Circular Std Black" w:cs="Circular Std Black"/>
+                <w:noProof/>
+                <w:sz w:val="144"/>
+                <w:szCs w:val="144"/>
+              </w:rPr>
+              <mc:AlternateContent>
+                <mc:Choice Requires="wps">
+                  <w:drawing>
+                    <wp:anchor distT="45720" distB="45720" distL="114300" distR="114300" simplePos="0" relativeHeight="251677696" behindDoc="0" locked="0" layoutInCell="1" allowOverlap="1" wp14:anchorId="4DB52B93" wp14:editId="53C4F365">
+                      <wp:simplePos x="0" y="0"/>
+                      <wp:positionH relativeFrom="column">
+                        <wp:posOffset>3556657</wp:posOffset>
+                      </wp:positionH>
+                      <wp:positionV relativeFrom="paragraph">
+                        <wp:posOffset>833755</wp:posOffset>
+                      </wp:positionV>
+                      <wp:extent cx="3901440" cy="1092200"/>
+                      <wp:effectExtent l="0" t="0" r="0" b="0"/>
+                      <wp:wrapSquare wrapText="bothSides"/>
+                      <wp:docPr id="1087488445" name="Text Box 2"/>
+                      <wp:cNvGraphicFramePr>
+                        <a:graphicFrameLocks xmlns:a="http://schemas.openxmlformats.org/drawingml/2006/main"/>
+                      </wp:cNvGraphicFramePr>
+                      <a:graphic xmlns:a="http://schemas.openxmlformats.org/drawingml/2006/main">
+                        <a:graphicData uri="http://schemas.microsoft.com/office/word/2010/wordprocessingShape">
+                          <wps:wsp>
+                            <wps:cNvSpPr txBox="1">
+                              <a:spLocks noChangeArrowheads="1"/>
+                            </wps:cNvSpPr>
+                            <wps:spPr bwMode="auto">
+                              <a:xfrm>
+                                <a:off x="0" y="0"/>
+                                <a:ext cx="3901440" cy="1092200"/>
+                              </a:xfrm>
+                              <a:prstGeom prst="rect">
+                                <a:avLst/>
+                              </a:prstGeom>
+                              <a:noFill/>
+                              <a:ln w="9525">
+                                <a:noFill/>
+                                <a:miter lim="800000"/>
+                                <a:headEnd/>
+                                <a:tailEnd/>
+                              </a:ln>
+                            </wps:spPr>
+                            <wps:txbx>
+                              <w:txbxContent>
+                                <w:p>
+                                  <w:pPr>
+                                    <w:jc w:val="right"/>
+                                    <w:rPr>
+                                      <w:color w:val="747474" w:themeColor="background2" w:themeShade="80"/>
+                                      <w:sz w:val="120"/>
+                                      <w:szCs w:val="120"/>
+                                    </w:rPr>
+                                  </w:pPr>
+                                  <w:r>
+                                    <w:rPr>
+                                      <w:rFonts w:ascii="Circular Std Black" w:hAnsi="Circular Std Black" w:cs="Circular Std Black"/>
+                                      <w:color w:val="747474" w:themeColor="background2" w:themeShade="80"/>
+                                      <w:sz w:val="120"/>
+                                      <w:szCs w:val="120"/>
+                                    </w:rPr>
+                                    <w:t>Schwanke</w:t>
+                                  </w:r>
+                                </w:p>
+                              </w:txbxContent>
+                            </wps:txbx>
+                            <wps:bodyPr rot="0" vert="horz" wrap="square" lIns="91440" tIns="45720" rIns="91440" bIns="45720" anchor="t" anchorCtr="0">
+                              <a:noAutofit/>
+                            </wps:bodyPr>
+                          </wps:wsp>
+                        </a:graphicData>
+                      </a:graphic>
+                      <wp14:sizeRelH relativeFrom="margin">
+                        <wp14:pctWidth>0</wp14:pctWidth>
+                      </wp14:sizeRelH>
+                      <wp14:sizeRelV relativeFrom="margin">
+                        <wp14:pctHeight>0</wp14:pctHeight>
+                      </wp14:sizeRelV>
+                    </wp:anchor>
+                  </w:drawing>
+                </mc:Choice>
+                <mc:Fallback>
+                  <w:pict>
+                    <v:shape w14:anchorId="4DB52B93" id="_x0000_s1045" type="#_x0000_t202" style="position:absolute;margin-left:280.05pt;margin-top:65.65pt;width:307.2pt;height:86pt;z-index:251677696;visibility:visible;mso-wrap-style:square;mso-width-percent:0;mso-height-percent:0;mso-wrap-distance-left:9pt;mso-wrap-distance-top:3.6pt;mso-wrap-distance-right:9pt;mso-wrap-distance-bottom:3.6pt;mso-position-horizontal:absolute;mso-position-horizontal-relative:text;mso-position-vertical:absolute;mso-position-vertical-relative:text;mso-width-percent:0;mso-height-percent:0;mso-width-relative:margin;mso-height-relative:margin;v-text-anchor:top" o:gfxdata="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" filled="f" stroked="f">
+                      <v:textbox>
+                        <w:txbxContent>
+                          <w:p>
+                            <w:pPr>
+                              <w:jc w:val="right"/>
+                              <w:rPr>
+                                <w:color w:val="747474" w:themeColor="background2" w:themeShade="80"/>
+                                <w:sz w:val="120"/>
+                                <w:szCs w:val="120"/>
+                              </w:rPr>
+                            </w:pPr>
+                            <w:r>
+                              <w:rPr>
+                                <w:rFonts w:ascii="Circular Std Black" w:hAnsi="Circular Std Black" w:cs="Circular Std Black"/>
+                                <w:color w:val="747474" w:themeColor="background2" w:themeShade="80"/>
+                                <w:sz w:val="120"/>
+                                <w:szCs w:val="120"/>
+                              </w:rPr>
+                              <w:t>Schwanke</w:t>
+                            </w:r>
+                          </w:p>
+                        </w:txbxContent>
+                      </v:textbox>
+                      <w10:wrap type="square"/>
+                    </v:shape>
+                  </w:pict>
+                </mc:Fallback>
+              </mc:AlternateContent>
+            </w:r>
+          </w:p>
+        </w:tc>
+      </w:tr>
+      <w:tr>
+        <w:tc>
+          <w:tcPr>
+            <w:tcW w:w="12230" w:type="dxa"/>
+            <w:gridSpan w:val="2"/>
+            <w:tcBorders>
+              <w:top w:val="nil"/>
+              <w:left w:val="nil"/>
+              <w:bottom w:val="nil"/>
+              <w:right w:val="nil"/>
+            </w:tcBorders>
+          </w:tcPr>
+          <w:p>
+            <w:pPr>
+              <w:rPr>
+                <w:rFonts w:ascii="Circular Std Black" w:hAnsi="Circular Std Black" w:cs="Circular Std Black"/>
+                <w:noProof/>
+                <w:sz w:val="52"/>
+                <w:szCs w:val="52"/>
+              </w:rPr>
+            </w:pPr>
+          </w:p>
+        </w:tc>
+      </w:tr>
     </w:tbl>
     <w:p/>
     <w:sectPr>
-      <w:pgSz w:w="12240" w:h="15840"/>
+      <w:pgSz w:w="12240" w:h="15840" w:code="1"/>
       <w:pgMar w:top="0" w:right="0" w:bottom="0" w:left="0" w:header="720" w:footer="720" w:gutter="0"/>
       <w:cols w:space="720"/>
+      <w:vAlign w:val="center"/>
       <w:docGrid w:linePitch="360"/>
     </w:sectPr>
   </w:body>

</xml_diff>